<commit_message>
Update Test su utenti
</commit_message>
<xml_diff>
--- a/Assignment/Assignment_Collettivo.docx
+++ b/Assignment/Assignment_Collettivo.docx
@@ -27,10 +27,7 @@
         <w:t>:</w:t>
       </w:r>
       <w:r>
-        <w:t xml:space="preserve"> </w:t>
-      </w:r>
-      <w:r>
-        <w:t xml:space="preserve">Luca </w:t>
+        <w:t xml:space="preserve"> Luca </w:t>
       </w:r>
       <w:proofErr w:type="spellStart"/>
       <w:r>
@@ -74,10 +71,7 @@
         <w:t>Progettazione di Applicazioni Mobili</w:t>
       </w:r>
     </w:p>
-    <w:p>
-      <w:bookmarkStart w:id="0" w:name="_GoBack"/>
-      <w:bookmarkEnd w:id="0"/>
-    </w:p>
+    <w:p/>
     <w:p/>
     <w:p/>
     <w:sdt>
@@ -913,7 +907,7 @@
       <w:pPr>
         <w:pStyle w:val="Titolo1"/>
       </w:pPr>
-      <w:bookmarkStart w:id="1" w:name="_Toc3816733"/>
+      <w:bookmarkStart w:id="0" w:name="_Toc3816733"/>
       <w:proofErr w:type="spellStart"/>
       <w:r>
         <w:lastRenderedPageBreak/>
@@ -923,19 +917,52 @@
       <w:r>
         <w:t xml:space="preserve"> 1</w:t>
       </w:r>
+      <w:bookmarkEnd w:id="0"/>
+    </w:p>
+    <w:p/>
+    <w:p>
+      <w:pPr>
+        <w:pStyle w:val="Titolo2"/>
+      </w:pPr>
+      <w:bookmarkStart w:id="1" w:name="_Toc3816734"/>
+      <w:r>
+        <w:t>System</w:t>
+      </w:r>
+      <w:r>
+        <w:t xml:space="preserve"> </w:t>
+      </w:r>
+      <w:proofErr w:type="spellStart"/>
+      <w:r>
+        <w:t>Concept</w:t>
+      </w:r>
+      <w:proofErr w:type="spellEnd"/>
+      <w:r>
+        <w:t xml:space="preserve"> Statement</w:t>
+      </w:r>
+      <w:r>
+        <w:t xml:space="preserve"> (Luca Pellizzari)</w:t>
+      </w:r>
       <w:bookmarkEnd w:id="1"/>
     </w:p>
-    <w:p/>
+    <w:p>
+      <w:r>
+        <w:t xml:space="preserve">Il Ricettario è un’applicazione pensata per smartphone che dopo una prima e breve fase di installazione e registrazione utente ti permette di creare, salvare, modificare e condividere le tue ricette con gli altri utenti. Ogni ricetta si compone di due parti: una contiene la lista degli ingredienti utilizzati, l’altra contiene la </w:t>
+      </w:r>
+      <w:r>
+        <w:t>descrizione</w:t>
+      </w:r>
+      <w:r>
+        <w:t xml:space="preserve"> del metodo di preparazione; ad ogni ricetta va assegnato un nome in modo che questa possa essere identificata. Ogni utente avrà un profilo da cui sarà possibile vedere un elenco con le anteprime (nome della ricetta, tempo di preparazione ed eventualmente una foto) delle ricette da lui create e l’elenco delle ricette prese dai profili degli altri utenti. Il design dell’applicazione sarà semplice ed intuitivo in modo che l’utente possa accedere a tutte le funzionalità messe a disposizione dall’applicazione in pochi passi.</w:t>
+      </w:r>
+    </w:p>
     <w:p>
       <w:pPr>
         <w:pStyle w:val="Titolo2"/>
       </w:pPr>
-      <w:bookmarkStart w:id="2" w:name="_Toc3816734"/>
-      <w:r>
-        <w:t>System</w:t>
-      </w:r>
-      <w:r>
-        <w:t xml:space="preserve"> </w:t>
+      <w:bookmarkStart w:id="2" w:name="_Toc3630836"/>
+      <w:bookmarkStart w:id="3" w:name="_Toc3816735"/>
+      <w:r>
+        <w:t xml:space="preserve">System </w:t>
       </w:r>
       <w:proofErr w:type="spellStart"/>
       <w:r>
@@ -945,28 +972,60 @@
       <w:r>
         <w:t xml:space="preserve"> Statement</w:t>
       </w:r>
-      <w:r>
-        <w:t xml:space="preserve"> (Luca Pellizzari)</w:t>
-      </w:r>
       <w:bookmarkEnd w:id="2"/>
-    </w:p>
-    <w:p>
-      <w:r>
-        <w:t xml:space="preserve">Il Ricettario è un’applicazione pensata per smartphone che dopo una prima e breve fase di installazione e registrazione utente ti permette di creare, salvare, modificare e condividere le tue ricette con gli altri utenti. Ogni ricetta si compone di due parti: una contiene la lista degli ingredienti utilizzati, l’altra contiene la </w:t>
-      </w:r>
-      <w:r>
-        <w:t>descrizione</w:t>
-      </w:r>
-      <w:r>
-        <w:t xml:space="preserve"> del metodo di preparazione; ad ogni ricetta va assegnato un nome in modo che questa possa essere identificata. Ogni utente avrà un profilo da cui sarà possibile vedere un elenco con le anteprime (nome della ricetta, tempo di preparazione ed eventualmente una foto) delle ricette da lui create e l’elenco delle ricette prese dai profili degli altri utenti. Il design dell’applicazione sarà semplice ed intuitivo in modo che l’utente possa accedere a tutte le funzionalità messe a disposizione dall’applicazione in pochi passi.</w:t>
+      <w:r>
+        <w:t xml:space="preserve"> (Luca </w:t>
+      </w:r>
+      <w:proofErr w:type="spellStart"/>
+      <w:r>
+        <w:t>Pussini</w:t>
+      </w:r>
+      <w:proofErr w:type="spellEnd"/>
+      <w:r>
+        <w:t>)</w:t>
+      </w:r>
+      <w:bookmarkEnd w:id="3"/>
+    </w:p>
+    <w:p>
+      <w:r>
+        <w:t xml:space="preserve">Il Ricettario è un’applicazione pensata per consentire agli utenti di scrivere e condividere con altre persone le loro ricette. Gli utenti scriveranno le ricette </w:t>
+      </w:r>
+      <w:r>
+        <w:t xml:space="preserve">in maniera guidata </w:t>
+      </w:r>
+      <w:r>
+        <w:t xml:space="preserve">inserendo </w:t>
+      </w:r>
+      <w:r>
+        <w:t>diversi parametri quali</w:t>
+      </w:r>
+      <w:r>
+        <w:t>:</w:t>
+      </w:r>
+      <w:r>
+        <w:t xml:space="preserve"> tipo di portata, durata della preparaz</w:t>
+      </w:r>
+      <w:r>
+        <w:t>ione, livello di difficoltà e</w:t>
+      </w:r>
+      <w:r>
+        <w:t xml:space="preserve"> ingredienti utilizzati</w:t>
+      </w:r>
+      <w:r>
+        <w:t>; in modo da poterle poi cercare facilmente. Inoltre si potrà caricare un’immagine da usare come anteprima del piatto pronto</w:t>
+      </w:r>
+      <w:r>
+        <w:t>.</w:t>
+      </w:r>
+      <w:r>
+        <w:t xml:space="preserve"> Gli utenti potranno condividere le ricette da loro scritte tramite le più famose piattaforme di comunicazione nella forma di un’immagine oppure potranno inviarla ad un altro utente che potrà aggiungerla al proprio ricettario. Quando un utente trova una ricetta particolarmente utile potrà salvarla tra le sue preferite per poterla trovare facilmente. Il Ricettario permetterà quindi di creare e condividere le proprie ricette in maniera fluida, intuitiva e quindi adatta agli utenti di tutte le età.</w:t>
       </w:r>
     </w:p>
     <w:p>
       <w:pPr>
         <w:pStyle w:val="Titolo2"/>
       </w:pPr>
-      <w:bookmarkStart w:id="3" w:name="_Toc3630836"/>
-      <w:bookmarkStart w:id="4" w:name="_Toc3816735"/>
+      <w:bookmarkStart w:id="4" w:name="_Toc3816736"/>
       <w:r>
         <w:t xml:space="preserve">System </w:t>
       </w:r>
@@ -978,72 +1037,7 @@
       <w:r>
         <w:t xml:space="preserve"> Statement</w:t>
       </w:r>
-      <w:bookmarkEnd w:id="3"/>
-      <w:r>
-        <w:t xml:space="preserve"> (Luca </w:t>
-      </w:r>
-      <w:proofErr w:type="spellStart"/>
-      <w:r>
-        <w:t>Pussini</w:t>
-      </w:r>
-      <w:proofErr w:type="spellEnd"/>
-      <w:r>
-        <w:t>)</w:t>
-      </w:r>
       <w:bookmarkEnd w:id="4"/>
-    </w:p>
-    <w:p>
-      <w:r>
-        <w:t xml:space="preserve">Il Ricettario è un’applicazione pensata per consentire agli utenti di scrivere e condividere con altre persone le loro ricette. Gli utenti scriveranno le ricette </w:t>
-      </w:r>
-      <w:r>
-        <w:t xml:space="preserve">in maniera guidata </w:t>
-      </w:r>
-      <w:r>
-        <w:t xml:space="preserve">inserendo </w:t>
-      </w:r>
-      <w:r>
-        <w:t>diversi parametri quali</w:t>
-      </w:r>
-      <w:r>
-        <w:t>:</w:t>
-      </w:r>
-      <w:r>
-        <w:t xml:space="preserve"> tipo di portata, durata della preparaz</w:t>
-      </w:r>
-      <w:r>
-        <w:t>ione, livello di difficoltà e</w:t>
-      </w:r>
-      <w:r>
-        <w:t xml:space="preserve"> ingredienti utilizzati</w:t>
-      </w:r>
-      <w:r>
-        <w:t>; in modo da poterle poi cercare facilmente. Inoltre si potrà caricare un’immagine da usare come anteprima del piatto pronto</w:t>
-      </w:r>
-      <w:r>
-        <w:t>.</w:t>
-      </w:r>
-      <w:r>
-        <w:t xml:space="preserve"> Gli utenti potranno condividere le ricette da loro scritte tramite le più famose piattaforme di comunicazione nella forma di un’immagine oppure potranno inviarla ad un altro utente che potrà aggiungerla al proprio ricettario. Quando un utente trova una ricetta particolarmente utile potrà salvarla tra le sue preferite per poterla trovare facilmente. Il Ricettario permetterà quindi di creare e condividere le proprie ricette in maniera fluida, intuitiva e quindi adatta agli utenti di tutte le età.</w:t>
-      </w:r>
-    </w:p>
-    <w:p>
-      <w:pPr>
-        <w:pStyle w:val="Titolo2"/>
-      </w:pPr>
-      <w:bookmarkStart w:id="5" w:name="_Toc3816736"/>
-      <w:r>
-        <w:t xml:space="preserve">System </w:t>
-      </w:r>
-      <w:proofErr w:type="spellStart"/>
-      <w:r>
-        <w:t>Concept</w:t>
-      </w:r>
-      <w:proofErr w:type="spellEnd"/>
-      <w:r>
-        <w:t xml:space="preserve"> Statement</w:t>
-      </w:r>
-      <w:bookmarkEnd w:id="5"/>
     </w:p>
     <w:p>
       <w:r>
@@ -1068,7 +1062,7 @@
       <w:pPr>
         <w:pStyle w:val="Titolo2"/>
       </w:pPr>
-      <w:bookmarkStart w:id="6" w:name="_Toc3816737"/>
+      <w:bookmarkStart w:id="5" w:name="_Toc3816737"/>
       <w:r>
         <w:lastRenderedPageBreak/>
         <w:t>Storyboard</w:t>
@@ -1076,7 +1070,7 @@
       <w:r>
         <w:t xml:space="preserve"> (Luca Pellizzari)</w:t>
       </w:r>
-      <w:bookmarkEnd w:id="6"/>
+      <w:bookmarkEnd w:id="5"/>
     </w:p>
     <w:p/>
     <w:p>
@@ -1133,18 +1127,12 @@
         <w:t xml:space="preserve">Vignetta 1: </w:t>
       </w:r>
       <w:r>
-        <w:t>È</w:t>
-      </w:r>
-      <w:r>
-        <w:t xml:space="preserve"> una bella giornata.</w:t>
-      </w:r>
-    </w:p>
-    <w:p>
-      <w:r>
-        <w:t xml:space="preserve">Vignetta 2: Il </w:t>
-      </w:r>
-      <w:r>
-        <w:t>personaggio</w:t>
+        <w:t>È una bella giornata.</w:t>
+      </w:r>
+    </w:p>
+    <w:p>
+      <w:r>
+        <w:t>Vignetta 2: Il personaggio</w:t>
       </w:r>
       <w:r>
         <w:t xml:space="preserve"> vuole preparare una torta ma</w:t>
@@ -1161,10 +1149,7 @@
     </w:p>
     <w:p>
       <w:r>
-        <w:t xml:space="preserve">Vignetta 3: </w:t>
-      </w:r>
-      <w:r>
-        <w:t>Il personaggio apre l’applicazione ed inserisce il nome del</w:t>
+        <w:t>Vignetta 3: Il personaggio apre l’applicazione ed inserisce il nome del</w:t>
       </w:r>
       <w:r>
         <w:t xml:space="preserve"> piatto su cui vuole informazioni</w:t>
@@ -1202,7 +1187,7 @@
       <w:pPr>
         <w:pStyle w:val="Titolo2"/>
       </w:pPr>
-      <w:bookmarkStart w:id="7" w:name="_Toc3816738"/>
+      <w:bookmarkStart w:id="6" w:name="_Toc3816738"/>
       <w:r>
         <w:lastRenderedPageBreak/>
         <w:t>Storyboard</w:t>
@@ -1218,7 +1203,7 @@
       <w:r>
         <w:t>)</w:t>
       </w:r>
-      <w:bookmarkEnd w:id="7"/>
+      <w:bookmarkEnd w:id="6"/>
     </w:p>
     <w:p>
       <w:r>
@@ -1333,11 +1318,11 @@
       <w:pPr>
         <w:pStyle w:val="Titolo2"/>
       </w:pPr>
-      <w:bookmarkStart w:id="8" w:name="_Toc3816739"/>
+      <w:bookmarkStart w:id="7" w:name="_Toc3816739"/>
       <w:r>
         <w:t>Storyboard</w:t>
       </w:r>
-      <w:bookmarkEnd w:id="8"/>
+      <w:bookmarkEnd w:id="7"/>
     </w:p>
     <w:p>
       <w:r>
@@ -1434,20 +1419,41 @@
       <w:pPr>
         <w:pStyle w:val="Titolo3"/>
       </w:pPr>
-      <w:bookmarkStart w:id="9" w:name="_Toc3816740"/>
+      <w:bookmarkStart w:id="8" w:name="_Toc3816740"/>
       <w:r>
         <w:t>Test sugli utenti</w:t>
       </w:r>
+      <w:bookmarkEnd w:id="8"/>
+    </w:p>
+    <w:p>
+      <w:r>
+        <w:t>Utente 1: studente, 23 anni</w:t>
+      </w:r>
+      <w:r>
+        <w:t>.</w:t>
+      </w:r>
+    </w:p>
+    <w:p>
+      <w:r>
+        <w:t>Opinione: Nella vignetta 3 sembra che si possa fotografare il piatto per ottenerne la ricetta.</w:t>
+      </w:r>
+    </w:p>
+    <w:p>
+      <w:r>
+        <w:t>Utente 2: impiegata, 53 anni</w:t>
+      </w:r>
+      <w:r>
+        <w:t>.</w:t>
+      </w:r>
+      <w:bookmarkStart w:id="9" w:name="_GoBack"/>
       <w:bookmarkEnd w:id="9"/>
     </w:p>
     <w:p>
       <w:r>
-        <w:t>Utente 1: studente, 23 anni</w:t>
-      </w:r>
-    </w:p>
-    <w:p>
-      <w:r>
-        <w:t>Opinione: Nella vignetta 3 sembra che si possa fotografare il piatto per ottenerne la ricetta.</w:t>
+        <w:t>Opini</w:t>
+      </w:r>
+      <w:r>
+        <w:t>one: Nella vignetta 3 sembra che “Spaghetti”, “Ingredienti” e “Preparazione” siano tre tasti da premere. Inoltre, la parola “Spaghetti” che corrisponde al nome del piatto, non essendo un nome completo di un piatto (come ad esempio “Spaghetti alla carbonara”) confonde l’utente.</w:t>
       </w:r>
     </w:p>
     <w:p>
@@ -2422,6 +2428,7 @@
     <w:lsdException w:name="HTML Sample" w:semiHidden="1" w:unhideWhenUsed="1"/>
     <w:lsdException w:name="HTML Typewriter" w:semiHidden="1" w:unhideWhenUsed="1"/>
     <w:lsdException w:name="HTML Variable" w:semiHidden="1" w:unhideWhenUsed="1"/>
+    <w:lsdException w:name="Normal Table" w:semiHidden="1" w:unhideWhenUsed="1"/>
     <w:lsdException w:name="annotation subject" w:semiHidden="1" w:unhideWhenUsed="1"/>
     <w:lsdException w:name="No List" w:semiHidden="1" w:unhideWhenUsed="1"/>
     <w:lsdException w:name="Outline List 1" w:semiHidden="1" w:unhideWhenUsed="1"/>
@@ -2465,8 +2472,10 @@
     <w:lsdException w:name="Table Elegant" w:semiHidden="1" w:unhideWhenUsed="1"/>
     <w:lsdException w:name="Table Professional" w:semiHidden="1" w:unhideWhenUsed="1"/>
     <w:lsdException w:name="Table Subtle 1" w:semiHidden="1" w:unhideWhenUsed="1"/>
+    <w:lsdException w:name="Table Subtle 2" w:semiHidden="1" w:unhideWhenUsed="1"/>
     <w:lsdException w:name="Table Web 1" w:semiHidden="1" w:unhideWhenUsed="1"/>
     <w:lsdException w:name="Table Web 2" w:semiHidden="1" w:unhideWhenUsed="1"/>
+    <w:lsdException w:name="Table Web 3" w:semiHidden="1" w:unhideWhenUsed="1"/>
     <w:lsdException w:name="Balloon Text" w:semiHidden="1" w:unhideWhenUsed="1"/>
     <w:lsdException w:name="Table Grid" w:uiPriority="39"/>
     <w:lsdException w:name="Table Theme" w:semiHidden="1" w:unhideWhenUsed="1"/>
@@ -3176,7 +3185,7 @@
 </file>
 
 <file path=customXml/itemProps1.xml><?xml version="1.0" encoding="utf-8"?>
-<ds:datastoreItem xmlns:ds="http://schemas.openxmlformats.org/officeDocument/2006/customXml" ds:itemID="{43F441F9-12E6-4567-94CB-14623338231F}">
+<ds:datastoreItem xmlns:ds="http://schemas.openxmlformats.org/officeDocument/2006/customXml" ds:itemID="{8A25080E-179A-4129-B668-DE12000D1CAF}">
   <ds:schemaRefs>
     <ds:schemaRef ds:uri="http://schemas.openxmlformats.org/officeDocument/2006/bibliography"/>
   </ds:schemaRefs>

</xml_diff>

<commit_message>
Update test con gli utenti
</commit_message>
<xml_diff>
--- a/Assignment/Assignment_Collettivo.docx
+++ b/Assignment/Assignment_Collettivo.docx
@@ -1445,16 +1445,26 @@
       <w:r>
         <w:t>.</w:t>
       </w:r>
+    </w:p>
+    <w:p>
+      <w:r>
+        <w:t>Opini</w:t>
+      </w:r>
+      <w:r>
+        <w:t>one: Nella vignetta 3 sembra che “Spaghetti”, “Ingredienti” e “Preparazione” siano tre tasti da premere. Inoltre, la parola “Spaghetti” che corrisponde al nome del piatto, non essendo un nome completo di un piatto (come ad esempio “Spaghetti alla carbonara”) confonde l’utente.</w:t>
+      </w:r>
+    </w:p>
+    <w:p>
+      <w:r>
+        <w:t>Utente 3: impiegato, 55 anni.</w:t>
+      </w:r>
+    </w:p>
+    <w:p>
+      <w:r>
+        <w:t>Opinione: Difficile comprensione delle vignette 3 e 5.</w:t>
+      </w:r>
       <w:bookmarkStart w:id="9" w:name="_GoBack"/>
       <w:bookmarkEnd w:id="9"/>
-    </w:p>
-    <w:p>
-      <w:r>
-        <w:t>Opini</w:t>
-      </w:r>
-      <w:r>
-        <w:t>one: Nella vignetta 3 sembra che “Spaghetti”, “Ingredienti” e “Preparazione” siano tre tasti da premere. Inoltre, la parola “Spaghetti” che corrisponde al nome del piatto, non essendo un nome completo di un piatto (come ad esempio “Spaghetti alla carbonara”) confonde l’utente.</w:t>
-      </w:r>
     </w:p>
     <w:p>
       <w:pPr>
@@ -3185,7 +3195,7 @@
 </file>
 
 <file path=customXml/itemProps1.xml><?xml version="1.0" encoding="utf-8"?>
-<ds:datastoreItem xmlns:ds="http://schemas.openxmlformats.org/officeDocument/2006/customXml" ds:itemID="{8A25080E-179A-4129-B668-DE12000D1CAF}">
+<ds:datastoreItem xmlns:ds="http://schemas.openxmlformats.org/officeDocument/2006/customXml" ds:itemID="{2864215F-C349-4440-9E18-C004AE7FE83C}">
   <ds:schemaRefs>
     <ds:schemaRef ds:uri="http://schemas.openxmlformats.org/officeDocument/2006/bibliography"/>
   </ds:schemaRefs>

</xml_diff>

<commit_message>
Aggiunte foto low-fidelity prototype
</commit_message>
<xml_diff>
--- a/Assignment/Assignment_Collettivo.docx
+++ b/Assignment/Assignment_Collettivo.docx
@@ -1,6 +1,6 @@
 
 <file path=word/document.xml><?xml version="1.0" encoding="utf-8"?>
-<w:document xmlns:wpc="http://schemas.microsoft.com/office/word/2010/wordprocessingCanvas" xmlns:cx="http://schemas.microsoft.com/office/drawing/2014/chartex" xmlns:cx1="http://schemas.microsoft.com/office/drawing/2015/9/8/chartex" xmlns:mc="http://schemas.openxmlformats.org/markup-compatibility/2006" xmlns:o="urn:schemas-microsoft-com:office:office" xmlns:r="http://schemas.openxmlformats.org/officeDocument/2006/relationships" xmlns:m="http://schemas.openxmlformats.org/officeDocument/2006/math" xmlns:v="urn:schemas-microsoft-com:vml" xmlns:wp14="http://schemas.microsoft.com/office/word/2010/wordprocessingDrawing" xmlns:wp="http://schemas.openxmlformats.org/drawingml/2006/wordprocessingDrawing" xmlns:w10="urn:schemas-microsoft-com:office:word" xmlns:w="http://schemas.openxmlformats.org/wordprocessingml/2006/main" xmlns:w14="http://schemas.microsoft.com/office/word/2010/wordml" xmlns:w15="http://schemas.microsoft.com/office/word/2012/wordml" xmlns:w16se="http://schemas.microsoft.com/office/word/2015/wordml/symex" xmlns:wpg="http://schemas.microsoft.com/office/word/2010/wordprocessingGroup" xmlns:wpi="http://schemas.microsoft.com/office/word/2010/wordprocessingInk" xmlns:wne="http://schemas.microsoft.com/office/word/2006/wordml" xmlns:wps="http://schemas.microsoft.com/office/word/2010/wordprocessingShape" mc:Ignorable="w14 w15 w16se wp14">
+<w:document xmlns:wpc="http://schemas.microsoft.com/office/word/2010/wordprocessingCanvas" xmlns:cx="http://schemas.microsoft.com/office/drawing/2014/chartex" xmlns:cx1="http://schemas.microsoft.com/office/drawing/2015/9/8/chartex" xmlns:cx2="http://schemas.microsoft.com/office/drawing/2015/10/21/chartex" xmlns:cx3="http://schemas.microsoft.com/office/drawing/2016/5/9/chartex" xmlns:cx4="http://schemas.microsoft.com/office/drawing/2016/5/10/chartex" xmlns:cx5="http://schemas.microsoft.com/office/drawing/2016/5/11/chartex" xmlns:cx6="http://schemas.microsoft.com/office/drawing/2016/5/12/chartex" xmlns:cx7="http://schemas.microsoft.com/office/drawing/2016/5/13/chartex" xmlns:cx8="http://schemas.microsoft.com/office/drawing/2016/5/14/chartex" xmlns:mc="http://schemas.openxmlformats.org/markup-compatibility/2006" xmlns:aink="http://schemas.microsoft.com/office/drawing/2016/ink" xmlns:am3d="http://schemas.microsoft.com/office/drawing/2017/model3d" xmlns:o="urn:schemas-microsoft-com:office:office" xmlns:r="http://schemas.openxmlformats.org/officeDocument/2006/relationships" xmlns:m="http://schemas.openxmlformats.org/officeDocument/2006/math" xmlns:v="urn:schemas-microsoft-com:vml" xmlns:wp14="http://schemas.microsoft.com/office/word/2010/wordprocessingDrawing" xmlns:wp="http://schemas.openxmlformats.org/drawingml/2006/wordprocessingDrawing" xmlns:w10="urn:schemas-microsoft-com:office:word" xmlns:w="http://schemas.openxmlformats.org/wordprocessingml/2006/main" xmlns:w14="http://schemas.microsoft.com/office/word/2010/wordml" xmlns:w15="http://schemas.microsoft.com/office/word/2012/wordml" xmlns:w16cid="http://schemas.microsoft.com/office/word/2016/wordml/cid" xmlns:w16se="http://schemas.microsoft.com/office/word/2015/wordml/symex" xmlns:wpg="http://schemas.microsoft.com/office/word/2010/wordprocessingGroup" xmlns:wpi="http://schemas.microsoft.com/office/word/2010/wordprocessingInk" xmlns:wne="http://schemas.microsoft.com/office/word/2006/wordml" xmlns:wps="http://schemas.microsoft.com/office/word/2010/wordprocessingShape" mc:Ignorable="w14 w15 w16se w16cid wp14">
   <w:body>
     <w:p>
       <w:r>
@@ -63,10 +63,7 @@
         <w:t>Progettazione di Applicazioni Mobili</w:t>
       </w:r>
     </w:p>
-    <w:p>
-      <w:bookmarkStart w:id="0" w:name="_GoBack"/>
-      <w:bookmarkEnd w:id="0"/>
-    </w:p>
+    <w:p/>
     <w:p/>
     <w:p/>
     <w:sdt>
@@ -94,6 +91,8 @@
           <w:r>
             <w:t>Indice</w:t>
           </w:r>
+          <w:bookmarkStart w:id="0" w:name="_GoBack"/>
+          <w:bookmarkEnd w:id="0"/>
         </w:p>
         <w:p>
           <w:pPr>
@@ -128,7 +127,7 @@
             </w:rPr>
             <w:fldChar w:fldCharType="separate"/>
           </w:r>
-          <w:hyperlink w:anchor="_Toc4492847" w:history="1">
+          <w:hyperlink w:anchor="_Toc4592708" w:history="1">
             <w:r>
               <w:rPr>
                 <w:rStyle w:val="Collegamentoipertestuale"/>
@@ -155,7 +154,7 @@
                 <w:noProof/>
                 <w:webHidden/>
               </w:rPr>
-              <w:instrText xml:space="preserve"> PAGEREF _Toc4492847 \h </w:instrText>
+              <w:instrText xml:space="preserve"> PAGEREF _Toc4592708 \h </w:instrText>
             </w:r>
             <w:r>
               <w:rPr>
@@ -198,7 +197,7 @@
               <w:lang w:eastAsia="it-IT"/>
             </w:rPr>
           </w:pPr>
-          <w:hyperlink w:anchor="_Toc4492848" w:history="1">
+          <w:hyperlink w:anchor="_Toc4592709" w:history="1">
             <w:r>
               <w:rPr>
                 <w:rStyle w:val="Collegamentoipertestuale"/>
@@ -225,7 +224,7 @@
                 <w:noProof/>
                 <w:webHidden/>
               </w:rPr>
-              <w:instrText xml:space="preserve"> PAGEREF _Toc4492848 \h </w:instrText>
+              <w:instrText xml:space="preserve"> PAGEREF _Toc4592709 \h </w:instrText>
             </w:r>
             <w:r>
               <w:rPr>
@@ -268,7 +267,7 @@
               <w:lang w:eastAsia="it-IT"/>
             </w:rPr>
           </w:pPr>
-          <w:hyperlink w:anchor="_Toc4492849" w:history="1">
+          <w:hyperlink w:anchor="_Toc4592710" w:history="1">
             <w:r>
               <w:rPr>
                 <w:rStyle w:val="Collegamentoipertestuale"/>
@@ -295,7 +294,7 @@
                 <w:noProof/>
                 <w:webHidden/>
               </w:rPr>
-              <w:instrText xml:space="preserve"> PAGEREF _Toc4492849 \h </w:instrText>
+              <w:instrText xml:space="preserve"> PAGEREF _Toc4592710 \h </w:instrText>
             </w:r>
             <w:r>
               <w:rPr>
@@ -338,13 +337,13 @@
               <w:lang w:eastAsia="it-IT"/>
             </w:rPr>
           </w:pPr>
-          <w:hyperlink w:anchor="_Toc4492850" w:history="1">
+          <w:hyperlink w:anchor="_Toc4592711" w:history="1">
             <w:r>
               <w:rPr>
                 <w:rStyle w:val="Collegamentoipertestuale"/>
                 <w:noProof/>
               </w:rPr>
-              <w:t>System Concept Statement</w:t>
+              <w:t>System Concept Statement (versione condivisa)</w:t>
             </w:r>
             <w:r>
               <w:rPr>
@@ -365,7 +364,7 @@
                 <w:noProof/>
                 <w:webHidden/>
               </w:rPr>
-              <w:instrText xml:space="preserve"> PAGEREF _Toc4492850 \h </w:instrText>
+              <w:instrText xml:space="preserve"> PAGEREF _Toc4592711 \h </w:instrText>
             </w:r>
             <w:r>
               <w:rPr>
@@ -408,7 +407,7 @@
               <w:lang w:eastAsia="it-IT"/>
             </w:rPr>
           </w:pPr>
-          <w:hyperlink w:anchor="_Toc4492851" w:history="1">
+          <w:hyperlink w:anchor="_Toc4592712" w:history="1">
             <w:r>
               <w:rPr>
                 <w:rStyle w:val="Collegamentoipertestuale"/>
@@ -435,7 +434,7 @@
                 <w:noProof/>
                 <w:webHidden/>
               </w:rPr>
-              <w:instrText xml:space="preserve"> PAGEREF _Toc4492851 \h </w:instrText>
+              <w:instrText xml:space="preserve"> PAGEREF _Toc4592712 \h </w:instrText>
             </w:r>
             <w:r>
               <w:rPr>
@@ -478,7 +477,7 @@
               <w:lang w:eastAsia="it-IT"/>
             </w:rPr>
           </w:pPr>
-          <w:hyperlink w:anchor="_Toc4492852" w:history="1">
+          <w:hyperlink w:anchor="_Toc4592713" w:history="1">
             <w:r>
               <w:rPr>
                 <w:rStyle w:val="Collegamentoipertestuale"/>
@@ -505,7 +504,7 @@
                 <w:noProof/>
                 <w:webHidden/>
               </w:rPr>
-              <w:instrText xml:space="preserve"> PAGEREF _Toc4492852 \h </w:instrText>
+              <w:instrText xml:space="preserve"> PAGEREF _Toc4592713 \h </w:instrText>
             </w:r>
             <w:r>
               <w:rPr>
@@ -548,13 +547,13 @@
               <w:lang w:eastAsia="it-IT"/>
             </w:rPr>
           </w:pPr>
-          <w:hyperlink w:anchor="_Toc4492853" w:history="1">
+          <w:hyperlink w:anchor="_Toc4592714" w:history="1">
             <w:r>
               <w:rPr>
                 <w:rStyle w:val="Collegamentoipertestuale"/>
                 <w:noProof/>
               </w:rPr>
-              <w:t>Storyboard</w:t>
+              <w:t>Storyboard (versione condivisa numero 1)</w:t>
             </w:r>
             <w:r>
               <w:rPr>
@@ -575,7 +574,7 @@
                 <w:noProof/>
                 <w:webHidden/>
               </w:rPr>
-              <w:instrText xml:space="preserve"> PAGEREF _Toc4492853 \h </w:instrText>
+              <w:instrText xml:space="preserve"> PAGEREF _Toc4592714 \h </w:instrText>
             </w:r>
             <w:r>
               <w:rPr>
@@ -618,7 +617,7 @@
               <w:lang w:eastAsia="it-IT"/>
             </w:rPr>
           </w:pPr>
-          <w:hyperlink w:anchor="_Toc4492854" w:history="1">
+          <w:hyperlink w:anchor="_Toc4592715" w:history="1">
             <w:r>
               <w:rPr>
                 <w:rStyle w:val="Collegamentoipertestuale"/>
@@ -645,7 +644,7 @@
                 <w:noProof/>
                 <w:webHidden/>
               </w:rPr>
-              <w:instrText xml:space="preserve"> PAGEREF _Toc4492854 \h </w:instrText>
+              <w:instrText xml:space="preserve"> PAGEREF _Toc4592715 \h </w:instrText>
             </w:r>
             <w:r>
               <w:rPr>
@@ -666,6 +665,76 @@
                 <w:webHidden/>
               </w:rPr>
               <w:t>5</w:t>
+            </w:r>
+            <w:r>
+              <w:rPr>
+                <w:noProof/>
+                <w:webHidden/>
+              </w:rPr>
+              <w:fldChar w:fldCharType="end"/>
+            </w:r>
+          </w:hyperlink>
+        </w:p>
+        <w:p>
+          <w:pPr>
+            <w:pStyle w:val="Sommario3"/>
+            <w:tabs>
+              <w:tab w:val="right" w:leader="dot" w:pos="9628"/>
+            </w:tabs>
+            <w:rPr>
+              <w:rFonts w:eastAsiaTheme="minorEastAsia"/>
+              <w:noProof/>
+              <w:lang w:eastAsia="it-IT"/>
+            </w:rPr>
+          </w:pPr>
+          <w:hyperlink w:anchor="_Toc4592716" w:history="1">
+            <w:r>
+              <w:rPr>
+                <w:rStyle w:val="Collegamentoipertestuale"/>
+                <w:noProof/>
+              </w:rPr>
+              <w:t>Osservazioni sui risultati del test</w:t>
+            </w:r>
+            <w:r>
+              <w:rPr>
+                <w:noProof/>
+                <w:webHidden/>
+              </w:rPr>
+              <w:tab/>
+            </w:r>
+            <w:r>
+              <w:rPr>
+                <w:noProof/>
+                <w:webHidden/>
+              </w:rPr>
+              <w:fldChar w:fldCharType="begin"/>
+            </w:r>
+            <w:r>
+              <w:rPr>
+                <w:noProof/>
+                <w:webHidden/>
+              </w:rPr>
+              <w:instrText xml:space="preserve"> PAGEREF _Toc4592716 \h </w:instrText>
+            </w:r>
+            <w:r>
+              <w:rPr>
+                <w:noProof/>
+                <w:webHidden/>
+              </w:rPr>
+            </w:r>
+            <w:r>
+              <w:rPr>
+                <w:noProof/>
+                <w:webHidden/>
+              </w:rPr>
+              <w:fldChar w:fldCharType="separate"/>
+            </w:r>
+            <w:r>
+              <w:rPr>
+                <w:noProof/>
+                <w:webHidden/>
+              </w:rPr>
+              <w:t>6</w:t>
             </w:r>
             <w:r>
               <w:rPr>
@@ -688,7 +757,7 @@
               <w:lang w:eastAsia="it-IT"/>
             </w:rPr>
           </w:pPr>
-          <w:hyperlink w:anchor="_Toc4492855" w:history="1">
+          <w:hyperlink w:anchor="_Toc4592717" w:history="1">
             <w:r>
               <w:rPr>
                 <w:rStyle w:val="Collegamentoipertestuale"/>
@@ -715,7 +784,7 @@
                 <w:noProof/>
                 <w:webHidden/>
               </w:rPr>
-              <w:instrText xml:space="preserve"> PAGEREF _Toc4492855 \h </w:instrText>
+              <w:instrText xml:space="preserve"> PAGEREF _Toc4592717 \h </w:instrText>
             </w:r>
             <w:r>
               <w:rPr>
@@ -758,7 +827,7 @@
               <w:lang w:eastAsia="it-IT"/>
             </w:rPr>
           </w:pPr>
-          <w:hyperlink w:anchor="_Toc4492856" w:history="1">
+          <w:hyperlink w:anchor="_Toc4592718" w:history="1">
             <w:r>
               <w:rPr>
                 <w:rStyle w:val="Collegamentoipertestuale"/>
@@ -785,7 +854,7 @@
                 <w:noProof/>
                 <w:webHidden/>
               </w:rPr>
-              <w:instrText xml:space="preserve"> PAGEREF _Toc4492856 \h </w:instrText>
+              <w:instrText xml:space="preserve"> PAGEREF _Toc4592718 \h </w:instrText>
             </w:r>
             <w:r>
               <w:rPr>
@@ -828,13 +897,13 @@
               <w:lang w:eastAsia="it-IT"/>
             </w:rPr>
           </w:pPr>
-          <w:hyperlink w:anchor="_Toc4492857" w:history="1">
+          <w:hyperlink w:anchor="_Toc4592719" w:history="1">
             <w:r>
               <w:rPr>
                 <w:rStyle w:val="Collegamentoipertestuale"/>
                 <w:noProof/>
               </w:rPr>
-              <w:t>Requirements Brief</w:t>
+              <w:t>Requirements Brief (versione condivisa)</w:t>
             </w:r>
             <w:r>
               <w:rPr>
@@ -855,7 +924,7 @@
                 <w:noProof/>
                 <w:webHidden/>
               </w:rPr>
-              <w:instrText xml:space="preserve"> PAGEREF _Toc4492857 \h </w:instrText>
+              <w:instrText xml:space="preserve"> PAGEREF _Toc4592719 \h </w:instrText>
             </w:r>
             <w:r>
               <w:rPr>
@@ -898,7 +967,7 @@
               <w:lang w:eastAsia="it-IT"/>
             </w:rPr>
           </w:pPr>
-          <w:hyperlink w:anchor="_Toc4492858" w:history="1">
+          <w:hyperlink w:anchor="_Toc4592720" w:history="1">
             <w:r>
               <w:rPr>
                 <w:rStyle w:val="Collegamentoipertestuale"/>
@@ -925,7 +994,7 @@
                 <w:noProof/>
                 <w:webHidden/>
               </w:rPr>
-              <w:instrText xml:space="preserve"> PAGEREF _Toc4492858 \h </w:instrText>
+              <w:instrText xml:space="preserve"> PAGEREF _Toc4592720 \h </w:instrText>
             </w:r>
             <w:r>
               <w:rPr>
@@ -968,7 +1037,7 @@
               <w:lang w:eastAsia="it-IT"/>
             </w:rPr>
           </w:pPr>
-          <w:hyperlink w:anchor="_Toc4492859" w:history="1">
+          <w:hyperlink w:anchor="_Toc4592721" w:history="1">
             <w:r>
               <w:rPr>
                 <w:rStyle w:val="Collegamentoipertestuale"/>
@@ -995,7 +1064,7 @@
                 <w:noProof/>
                 <w:webHidden/>
               </w:rPr>
-              <w:instrText xml:space="preserve"> PAGEREF _Toc4492859 \h </w:instrText>
+              <w:instrText xml:space="preserve"> PAGEREF _Toc4592721 \h </w:instrText>
             </w:r>
             <w:r>
               <w:rPr>
@@ -1038,7 +1107,7 @@
               <w:lang w:eastAsia="it-IT"/>
             </w:rPr>
           </w:pPr>
-          <w:hyperlink w:anchor="_Toc4492860" w:history="1">
+          <w:hyperlink w:anchor="_Toc4592722" w:history="1">
             <w:r>
               <w:rPr>
                 <w:rStyle w:val="Collegamentoipertestuale"/>
@@ -1065,7 +1134,7 @@
                 <w:noProof/>
                 <w:webHidden/>
               </w:rPr>
-              <w:instrText xml:space="preserve"> PAGEREF _Toc4492860 \h </w:instrText>
+              <w:instrText xml:space="preserve"> PAGEREF _Toc4592722 \h </w:instrText>
             </w:r>
             <w:r>
               <w:rPr>
@@ -1085,7 +1154,7 @@
                 <w:noProof/>
                 <w:webHidden/>
               </w:rPr>
-              <w:t>9</w:t>
+              <w:t>11</w:t>
             </w:r>
             <w:r>
               <w:rPr>
@@ -1108,13 +1177,13 @@
               <w:lang w:eastAsia="it-IT"/>
             </w:rPr>
           </w:pPr>
-          <w:hyperlink w:anchor="_Toc4492861" w:history="1">
+          <w:hyperlink w:anchor="_Toc4592723" w:history="1">
             <w:r>
               <w:rPr>
                 <w:rStyle w:val="Collegamentoipertestuale"/>
                 <w:noProof/>
               </w:rPr>
-              <w:t>Low-fidelity prototype</w:t>
+              <w:t>Low-fidelity prototype (versione condivisa numero 1)</w:t>
             </w:r>
             <w:r>
               <w:rPr>
@@ -1135,7 +1204,7 @@
                 <w:noProof/>
                 <w:webHidden/>
               </w:rPr>
-              <w:instrText xml:space="preserve"> PAGEREF _Toc4492861 \h </w:instrText>
+              <w:instrText xml:space="preserve"> PAGEREF _Toc4592723 \h </w:instrText>
             </w:r>
             <w:r>
               <w:rPr>
@@ -1155,7 +1224,7 @@
                 <w:noProof/>
                 <w:webHidden/>
               </w:rPr>
-              <w:t>9</w:t>
+              <w:t>11</w:t>
             </w:r>
             <w:r>
               <w:rPr>
@@ -1182,7 +1251,7 @@
       <w:pPr>
         <w:pStyle w:val="Titolo1"/>
       </w:pPr>
-      <w:bookmarkStart w:id="1" w:name="_Toc4492847"/>
+      <w:bookmarkStart w:id="1" w:name="_Toc4592708"/>
       <w:r>
         <w:lastRenderedPageBreak/>
         <w:t>Assignment</w:t>
@@ -1197,7 +1266,7 @@
       <w:pPr>
         <w:pStyle w:val="Titolo2"/>
       </w:pPr>
-      <w:bookmarkStart w:id="2" w:name="_Toc4492848"/>
+      <w:bookmarkStart w:id="2" w:name="_Toc4592709"/>
       <w:r>
         <w:t>System</w:t>
       </w:r>
@@ -1225,7 +1294,7 @@
         <w:pStyle w:val="Titolo2"/>
       </w:pPr>
       <w:bookmarkStart w:id="3" w:name="_Toc3630836"/>
-      <w:bookmarkStart w:id="4" w:name="_Toc4492849"/>
+      <w:bookmarkStart w:id="4" w:name="_Toc4592710"/>
       <w:r>
         <w:t>System Concept Statement</w:t>
       </w:r>
@@ -1274,9 +1343,20 @@
       <w:pPr>
         <w:pStyle w:val="Titolo2"/>
       </w:pPr>
-      <w:bookmarkStart w:id="5" w:name="_Toc4492850"/>
-      <w:r>
-        <w:t>System Concept Statement</w:t>
+      <w:bookmarkStart w:id="5" w:name="_Toc4592711"/>
+      <w:r>
+        <w:t xml:space="preserve">System </w:t>
+      </w:r>
+      <w:proofErr w:type="spellStart"/>
+      <w:r>
+        <w:t>Concept</w:t>
+      </w:r>
+      <w:proofErr w:type="spellEnd"/>
+      <w:r>
+        <w:t xml:space="preserve"> Statement</w:t>
+      </w:r>
+      <w:r>
+        <w:t xml:space="preserve"> (versione condivisa)</w:t>
       </w:r>
       <w:bookmarkEnd w:id="5"/>
     </w:p>
@@ -1303,7 +1383,7 @@
       <w:pPr>
         <w:pStyle w:val="Titolo2"/>
       </w:pPr>
-      <w:bookmarkStart w:id="6" w:name="_Toc4492851"/>
+      <w:bookmarkStart w:id="6" w:name="_Toc4592712"/>
       <w:r>
         <w:lastRenderedPageBreak/>
         <w:t>Storyboard</w:t>
@@ -1428,7 +1508,7 @@
       <w:pPr>
         <w:pStyle w:val="Titolo2"/>
       </w:pPr>
-      <w:bookmarkStart w:id="7" w:name="_Toc4492852"/>
+      <w:bookmarkStart w:id="7" w:name="_Toc4592713"/>
       <w:r>
         <w:lastRenderedPageBreak/>
         <w:t>Storyboard</w:t>
@@ -1551,9 +1631,18 @@
       <w:pPr>
         <w:pStyle w:val="Titolo2"/>
       </w:pPr>
-      <w:bookmarkStart w:id="8" w:name="_Toc4492853"/>
+      <w:bookmarkStart w:id="8" w:name="_Toc4592714"/>
       <w:r>
         <w:t>Storyboard</w:t>
+      </w:r>
+      <w:r>
+        <w:t xml:space="preserve"> (versione condivisa</w:t>
+      </w:r>
+      <w:r>
+        <w:t xml:space="preserve"> numero 1</w:t>
+      </w:r>
+      <w:r>
+        <w:t>)</w:t>
       </w:r>
       <w:bookmarkEnd w:id="8"/>
     </w:p>
@@ -1652,7 +1741,7 @@
       <w:pPr>
         <w:pStyle w:val="Titolo3"/>
       </w:pPr>
-      <w:bookmarkStart w:id="9" w:name="_Toc4492854"/>
+      <w:bookmarkStart w:id="9" w:name="_Toc4592715"/>
       <w:r>
         <w:t>Test sugli utenti</w:t>
       </w:r>
@@ -1769,16 +1858,27 @@
     </w:p>
     <w:p>
       <w:pPr>
+        <w:pStyle w:val="Titolo3"/>
+      </w:pPr>
+      <w:bookmarkStart w:id="10" w:name="_Toc4592716"/>
+      <w:r>
+        <w:t>Osservazioni sui risultati del test</w:t>
+      </w:r>
+      <w:bookmarkEnd w:id="10"/>
+    </w:p>
+    <w:p/>
+    <w:p>
+      <w:pPr>
         <w:pStyle w:val="Titolo2"/>
       </w:pPr>
-      <w:bookmarkStart w:id="10" w:name="_Toc4492855"/>
+      <w:bookmarkStart w:id="11" w:name="_Toc4592717"/>
       <w:r>
         <w:t>Requirements Brief</w:t>
       </w:r>
       <w:r>
         <w:t xml:space="preserve"> (Luca Pellizzari)</w:t>
       </w:r>
-      <w:bookmarkEnd w:id="10"/>
+      <w:bookmarkEnd w:id="11"/>
     </w:p>
     <w:p>
       <w:r>
@@ -1860,11 +1960,8 @@
         </w:numPr>
       </w:pPr>
       <w:r>
-        <w:t xml:space="preserve">Nella pagina che mostra i dettagli di una ricetta deve essere presente un pulsante che permette di salvare la ricetta corrente fra i preferiti/ricette salvate. Motivazione: in questo modo l’utente, dopo </w:t>
-      </w:r>
-      <w:r>
         <w:lastRenderedPageBreak/>
-        <w:t>aver salvato alcune ricette, può accedere velocemente alla sezione “ricette salvate” senza dover cercare più volte la stessa ricetta;</w:t>
+        <w:t>Nella pagina che mostra i dettagli di una ricetta deve essere presente un pulsante che permette di salvare la ricetta corrente fra i preferiti/ricette salvate. Motivazione: in questo modo l’utente, dopo aver salvato alcune ricette, può accedere velocemente alla sezione “ricette salvate” senza dover cercare più volte la stessa ricetta;</w:t>
       </w:r>
     </w:p>
     <w:p>
@@ -1955,14 +2052,14 @@
       <w:pPr>
         <w:pStyle w:val="Titolo2"/>
       </w:pPr>
-      <w:bookmarkStart w:id="11" w:name="_Toc4492856"/>
+      <w:bookmarkStart w:id="12" w:name="_Toc4592718"/>
       <w:r>
         <w:t>Requirements Brief</w:t>
       </w:r>
       <w:r>
         <w:t xml:space="preserve"> (Luca Pussini)</w:t>
       </w:r>
-      <w:bookmarkEnd w:id="11"/>
+      <w:bookmarkEnd w:id="12"/>
     </w:p>
     <w:p>
       <w:r>
@@ -2137,11 +2234,14 @@
       <w:pPr>
         <w:pStyle w:val="Titolo2"/>
       </w:pPr>
-      <w:bookmarkStart w:id="12" w:name="_Toc4492857"/>
+      <w:bookmarkStart w:id="13" w:name="_Toc4592719"/>
       <w:r>
         <w:t>Requirements Brief</w:t>
       </w:r>
-      <w:bookmarkEnd w:id="12"/>
+      <w:r>
+        <w:t xml:space="preserve"> (versione condivisa)</w:t>
+      </w:r>
+      <w:bookmarkEnd w:id="13"/>
     </w:p>
     <w:p>
       <w:r>
@@ -2268,6 +2368,7 @@
         </w:numPr>
       </w:pPr>
       <w:r>
+        <w:lastRenderedPageBreak/>
         <w:t xml:space="preserve">Deve essere possibile effettuare una ricerca all’interno dell’applicazione inserendo opportuni valori per i parametri fra cui: nome del piatto, tipo di portata e ingredienti utilizzati. </w:t>
       </w:r>
       <w:r>
@@ -2284,7 +2385,6 @@
         </w:numPr>
       </w:pPr>
       <w:r>
-        <w:lastRenderedPageBreak/>
         <w:t>se l’utente conosce il nome di un piatto ma non sa come prepararlo può facilmente cercare la ricetta per nome;</w:t>
       </w:r>
     </w:p>
@@ -2340,7 +2440,7 @@
       <w:pPr>
         <w:pStyle w:val="Titolo1"/>
       </w:pPr>
-      <w:bookmarkStart w:id="13" w:name="_Toc4492858"/>
+      <w:bookmarkStart w:id="14" w:name="_Toc4592720"/>
       <w:proofErr w:type="spellStart"/>
       <w:r>
         <w:t>Assignment</w:t>
@@ -2349,290 +2449,572 @@
       <w:r>
         <w:t xml:space="preserve"> 2</w:t>
       </w:r>
-      <w:bookmarkEnd w:id="13"/>
+      <w:bookmarkEnd w:id="14"/>
     </w:p>
     <w:p/>
     <w:p>
       <w:pPr>
         <w:pStyle w:val="Titolo2"/>
       </w:pPr>
-      <w:bookmarkStart w:id="14" w:name="_Toc4492859"/>
+      <w:bookmarkStart w:id="15" w:name="_Toc4592721"/>
+      <w:r>
+        <w:t xml:space="preserve">Low-fidelity </w:t>
+      </w:r>
       <w:proofErr w:type="spellStart"/>
       <w:r>
-        <w:t>Low</w:t>
+        <w:t>prototype</w:t>
       </w:r>
       <w:proofErr w:type="spellEnd"/>
       <w:r>
-        <w:t xml:space="preserve">-fidelity </w:t>
+        <w:t xml:space="preserve"> (Luca Pellizzari)</w:t>
+      </w:r>
+      <w:bookmarkEnd w:id="15"/>
+    </w:p>
+    <w:p/>
+    <w:p>
+      <w:r>
+        <w:rPr>
+          <w:noProof/>
+        </w:rPr>
+        <w:drawing>
+          <wp:inline distT="0" distB="0" distL="0" distR="0" wp14:anchorId="538A0746" wp14:editId="36CE17D4">
+            <wp:extent cx="6105525" cy="3438525"/>
+            <wp:effectExtent l="0" t="0" r="9525" b="9525"/>
+            <wp:docPr id="4" name="Immagine 4"/>
+            <wp:cNvGraphicFramePr>
+              <a:graphicFrameLocks xmlns:a="http://schemas.openxmlformats.org/drawingml/2006/main" noChangeAspect="1"/>
+            </wp:cNvGraphicFramePr>
+            <a:graphic xmlns:a="http://schemas.openxmlformats.org/drawingml/2006/main">
+              <a:graphicData uri="http://schemas.openxmlformats.org/drawingml/2006/picture">
+                <pic:pic xmlns:pic="http://schemas.openxmlformats.org/drawingml/2006/picture">
+                  <pic:nvPicPr>
+                    <pic:cNvPr id="0" name="Picture 1"/>
+                    <pic:cNvPicPr>
+                      <a:picLocks noChangeAspect="1" noChangeArrowheads="1"/>
+                    </pic:cNvPicPr>
+                  </pic:nvPicPr>
+                  <pic:blipFill>
+                    <a:blip r:embed="rId8" cstate="print">
+                      <a:extLst>
+                        <a:ext uri="{28A0092B-C50C-407E-A947-70E740481C1C}">
+                          <a14:useLocalDpi xmlns:a14="http://schemas.microsoft.com/office/drawing/2010/main" val="0"/>
+                        </a:ext>
+                      </a:extLst>
+                    </a:blip>
+                    <a:srcRect/>
+                    <a:stretch>
+                      <a:fillRect/>
+                    </a:stretch>
+                  </pic:blipFill>
+                  <pic:spPr bwMode="auto">
+                    <a:xfrm>
+                      <a:off x="0" y="0"/>
+                      <a:ext cx="6105525" cy="3438525"/>
+                    </a:xfrm>
+                    <a:prstGeom prst="rect">
+                      <a:avLst/>
+                    </a:prstGeom>
+                    <a:noFill/>
+                    <a:ln>
+                      <a:noFill/>
+                    </a:ln>
+                  </pic:spPr>
+                </pic:pic>
+              </a:graphicData>
+            </a:graphic>
+          </wp:inline>
+        </w:drawing>
+      </w:r>
+    </w:p>
+    <w:p>
+      <w:r>
+        <w:t xml:space="preserve">Schermata 1: </w:t>
+      </w:r>
+      <w:r>
+        <w:t xml:space="preserve">mostra la home page dell’applicazione: </w:t>
+      </w:r>
+      <w:r>
+        <w:t xml:space="preserve">in alto il nome dell’applicazione, successivamente abbiamo una </w:t>
       </w:r>
       <w:proofErr w:type="spellStart"/>
       <w:r>
+        <w:t>springboard</w:t>
+      </w:r>
+      <w:proofErr w:type="spellEnd"/>
+      <w:r>
+        <w:t xml:space="preserve"> che mette a disposizione quattro pulsanti: il primo in alto è l’immagine di una ricetta, da questa è possibile tramite </w:t>
+      </w:r>
+      <w:proofErr w:type="spellStart"/>
+      <w:r>
+        <w:t>swiping</w:t>
+      </w:r>
+      <w:proofErr w:type="spellEnd"/>
+      <w:r>
+        <w:t xml:space="preserve"> passare alle ricette successive disponibili in questa selezione di ricette (ad esempio potrebbero essere le ricette salvate da più utenti). Cliccando su una delle immagini nella selezione si va alla schermata 2 che mostra i dettagli della ricetta corrispondente.</w:t>
+      </w:r>
+      <w:r>
+        <w:t xml:space="preserve"> In basso abbiamo le altre tre funzionalità messe a disposizione dall’applicazione: la ricerca di una ricetta (che è probabilmente la funzionalità più importante), l’elenco delle ricette salvate e la possibilità di creare una nuova ricetta. </w:t>
+      </w:r>
+      <w:r>
+        <w:lastRenderedPageBreak/>
+        <w:t>Cliccando su “Cerca ricetta” si passa alla schermata 5, cliccando su “Ricette salvate” si passa alla schermata 4, cliccando su “Nuova ricetta” si passa alla schermata 6.</w:t>
+      </w:r>
+    </w:p>
+    <w:p>
+      <w:r>
+        <w:t>Schermata 2: mostra i dettagli di una ricetta: in alto il nome, poi la foto seguita dalla lista degli ingredienti e dal metodo di preparazione (tramite scrolling si può scendere nella pagina e passare alla schermata 3).</w:t>
+      </w:r>
+    </w:p>
+    <w:p>
+      <w:r>
+        <w:t>Schermata 3: è la prosecuzione verso il basso della schermata 2.</w:t>
+      </w:r>
+    </w:p>
+    <w:p>
+      <w:r>
+        <w:t>Schermata 4: mostra l’elenco delle ricette salvate visualizzando un’anteprima per ogni ricetta con nome del piatto, eventuale foto e tempo di preparazione.</w:t>
+      </w:r>
+    </w:p>
+    <w:p>
+      <w:r>
+        <w:rPr>
+          <w:noProof/>
+        </w:rPr>
+        <w:drawing>
+          <wp:inline distT="0" distB="0" distL="0" distR="0" wp14:anchorId="2CFDC1E4" wp14:editId="788F06DB">
+            <wp:extent cx="6105525" cy="3438525"/>
+            <wp:effectExtent l="0" t="0" r="9525" b="9525"/>
+            <wp:docPr id="5" name="Immagine 5"/>
+            <wp:cNvGraphicFramePr>
+              <a:graphicFrameLocks xmlns:a="http://schemas.openxmlformats.org/drawingml/2006/main" noChangeAspect="1"/>
+            </wp:cNvGraphicFramePr>
+            <a:graphic xmlns:a="http://schemas.openxmlformats.org/drawingml/2006/main">
+              <a:graphicData uri="http://schemas.openxmlformats.org/drawingml/2006/picture">
+                <pic:pic xmlns:pic="http://schemas.openxmlformats.org/drawingml/2006/picture">
+                  <pic:nvPicPr>
+                    <pic:cNvPr id="0" name="Picture 2"/>
+                    <pic:cNvPicPr>
+                      <a:picLocks noChangeAspect="1" noChangeArrowheads="1"/>
+                    </pic:cNvPicPr>
+                  </pic:nvPicPr>
+                  <pic:blipFill>
+                    <a:blip r:embed="rId9" cstate="print">
+                      <a:extLst>
+                        <a:ext uri="{28A0092B-C50C-407E-A947-70E740481C1C}">
+                          <a14:useLocalDpi xmlns:a14="http://schemas.microsoft.com/office/drawing/2010/main" val="0"/>
+                        </a:ext>
+                      </a:extLst>
+                    </a:blip>
+                    <a:srcRect/>
+                    <a:stretch>
+                      <a:fillRect/>
+                    </a:stretch>
+                  </pic:blipFill>
+                  <pic:spPr bwMode="auto">
+                    <a:xfrm>
+                      <a:off x="0" y="0"/>
+                      <a:ext cx="6105525" cy="3438525"/>
+                    </a:xfrm>
+                    <a:prstGeom prst="rect">
+                      <a:avLst/>
+                    </a:prstGeom>
+                    <a:noFill/>
+                    <a:ln>
+                      <a:noFill/>
+                    </a:ln>
+                  </pic:spPr>
+                </pic:pic>
+              </a:graphicData>
+            </a:graphic>
+          </wp:inline>
+        </w:drawing>
+      </w:r>
+    </w:p>
+    <w:p>
+      <w:r>
+        <w:t xml:space="preserve">Schermata 5: mostra il </w:t>
+      </w:r>
+      <w:proofErr w:type="spellStart"/>
+      <w:r>
+        <w:t>form</w:t>
+      </w:r>
+      <w:proofErr w:type="spellEnd"/>
+      <w:r>
+        <w:t xml:space="preserve"> per effettuare una ricerca fra le ricette. Osservazione: non è necessario riempire tutti i campi del </w:t>
+      </w:r>
+      <w:proofErr w:type="spellStart"/>
+      <w:r>
+        <w:t>form</w:t>
+      </w:r>
+      <w:proofErr w:type="spellEnd"/>
+      <w:r>
+        <w:t>, è sufficiente riempirne almeno uno per poter effettuare la ricerca.</w:t>
+      </w:r>
+    </w:p>
+    <w:p>
+      <w:r>
+        <w:t>Schermata 6</w:t>
+      </w:r>
+      <w:r>
+        <w:t xml:space="preserve">: mostra il </w:t>
+      </w:r>
+      <w:proofErr w:type="spellStart"/>
+      <w:r>
+        <w:t>form</w:t>
+      </w:r>
+      <w:proofErr w:type="spellEnd"/>
+      <w:r>
+        <w:t xml:space="preserve"> per inserire una nuova ricetta.</w:t>
+      </w:r>
+    </w:p>
+    <w:p>
+      <w:r>
+        <w:t xml:space="preserve">Schermata 7: mostra la home page dell’applicazione dopo aver effettuato uno </w:t>
+      </w:r>
+      <w:proofErr w:type="spellStart"/>
+      <w:r>
+        <w:t>swipe</w:t>
+      </w:r>
+      <w:proofErr w:type="spellEnd"/>
+      <w:r>
+        <w:t xml:space="preserve"> verso sinistra.</w:t>
+      </w:r>
+    </w:p>
+    <w:p>
+      <w:r>
+        <w:t>Schermata 8: mostra l’effetto del clic sul tasto che mostra le applicazioni aperte da una delle schermate dell’applicazione.</w:t>
+      </w:r>
+    </w:p>
+    <w:p>
+      <w:r>
+        <w:rPr>
+          <w:noProof/>
+        </w:rPr>
+        <w:lastRenderedPageBreak/>
+        <w:drawing>
+          <wp:inline distT="0" distB="0" distL="0" distR="0" wp14:anchorId="523836E1" wp14:editId="4B2379CD">
+            <wp:extent cx="6105525" cy="3257550"/>
+            <wp:effectExtent l="0" t="0" r="9525" b="0"/>
+            <wp:docPr id="6" name="Immagine 6"/>
+            <wp:cNvGraphicFramePr>
+              <a:graphicFrameLocks xmlns:a="http://schemas.openxmlformats.org/drawingml/2006/main" noChangeAspect="1"/>
+            </wp:cNvGraphicFramePr>
+            <a:graphic xmlns:a="http://schemas.openxmlformats.org/drawingml/2006/main">
+              <a:graphicData uri="http://schemas.openxmlformats.org/drawingml/2006/picture">
+                <pic:pic xmlns:pic="http://schemas.openxmlformats.org/drawingml/2006/picture">
+                  <pic:nvPicPr>
+                    <pic:cNvPr id="0" name="Picture 3"/>
+                    <pic:cNvPicPr>
+                      <a:picLocks noChangeAspect="1" noChangeArrowheads="1"/>
+                    </pic:cNvPicPr>
+                  </pic:nvPicPr>
+                  <pic:blipFill>
+                    <a:blip r:embed="rId10" cstate="print">
+                      <a:extLst>
+                        <a:ext uri="{28A0092B-C50C-407E-A947-70E740481C1C}">
+                          <a14:useLocalDpi xmlns:a14="http://schemas.microsoft.com/office/drawing/2010/main" val="0"/>
+                        </a:ext>
+                      </a:extLst>
+                    </a:blip>
+                    <a:srcRect/>
+                    <a:stretch>
+                      <a:fillRect/>
+                    </a:stretch>
+                  </pic:blipFill>
+                  <pic:spPr bwMode="auto">
+                    <a:xfrm>
+                      <a:off x="0" y="0"/>
+                      <a:ext cx="6105525" cy="3257550"/>
+                    </a:xfrm>
+                    <a:prstGeom prst="rect">
+                      <a:avLst/>
+                    </a:prstGeom>
+                    <a:noFill/>
+                    <a:ln>
+                      <a:noFill/>
+                    </a:ln>
+                  </pic:spPr>
+                </pic:pic>
+              </a:graphicData>
+            </a:graphic>
+          </wp:inline>
+        </w:drawing>
+      </w:r>
+    </w:p>
+    <w:p>
+      <w:r>
+        <w:t>Schermata 9: mostra l’effetto del clic sul tasto “home” del dispositivo.</w:t>
+      </w:r>
+    </w:p>
+    <w:p>
+      <w:r>
+        <w:t xml:space="preserve">Schermata 10: mostra una tastiera che attende la digitazione da parte dell’utente. Si può arrivare in questa schermata dalle schermate con i </w:t>
+      </w:r>
+      <w:proofErr w:type="spellStart"/>
+      <w:r>
+        <w:t>form</w:t>
+      </w:r>
+      <w:proofErr w:type="spellEnd"/>
+      <w:r>
+        <w:t xml:space="preserve"> (5 e 6) facendo clic per inserire il valore di uno dei campi di testo richiesti nel </w:t>
+      </w:r>
+      <w:proofErr w:type="spellStart"/>
+      <w:r>
+        <w:t>form</w:t>
+      </w:r>
+      <w:proofErr w:type="spellEnd"/>
+      <w:r>
+        <w:t>.</w:t>
+      </w:r>
+    </w:p>
+    <w:p>
+      <w:r>
+        <w:t xml:space="preserve">Schermata 11: mostra l’esito che si ottiene dopo aver compilato il </w:t>
+      </w:r>
+      <w:proofErr w:type="spellStart"/>
+      <w:r>
+        <w:t>form</w:t>
+      </w:r>
+      <w:proofErr w:type="spellEnd"/>
+      <w:r>
+        <w:t xml:space="preserve"> (schermata 12).</w:t>
+      </w:r>
+    </w:p>
+    <w:p>
+      <w:r>
+        <w:t xml:space="preserve">Schermata 12: mostra il </w:t>
+      </w:r>
+      <w:proofErr w:type="spellStart"/>
+      <w:r>
+        <w:t>form</w:t>
+      </w:r>
+      <w:proofErr w:type="spellEnd"/>
+      <w:r>
+        <w:t xml:space="preserve"> della schermata 5, dopo essere stato compilato.</w:t>
+      </w:r>
+    </w:p>
+    <w:p>
+      <w:r>
+        <w:rPr>
+          <w:noProof/>
+        </w:rPr>
+        <w:drawing>
+          <wp:inline distT="0" distB="0" distL="0" distR="0" wp14:anchorId="7BEF33EF" wp14:editId="33DD6929">
+            <wp:extent cx="6105525" cy="3295650"/>
+            <wp:effectExtent l="0" t="0" r="9525" b="0"/>
+            <wp:docPr id="7" name="Immagine 7"/>
+            <wp:cNvGraphicFramePr>
+              <a:graphicFrameLocks xmlns:a="http://schemas.openxmlformats.org/drawingml/2006/main" noChangeAspect="1"/>
+            </wp:cNvGraphicFramePr>
+            <a:graphic xmlns:a="http://schemas.openxmlformats.org/drawingml/2006/main">
+              <a:graphicData uri="http://schemas.openxmlformats.org/drawingml/2006/picture">
+                <pic:pic xmlns:pic="http://schemas.openxmlformats.org/drawingml/2006/picture">
+                  <pic:nvPicPr>
+                    <pic:cNvPr id="0" name="Picture 4"/>
+                    <pic:cNvPicPr>
+                      <a:picLocks noChangeAspect="1" noChangeArrowheads="1"/>
+                    </pic:cNvPicPr>
+                  </pic:nvPicPr>
+                  <pic:blipFill>
+                    <a:blip r:embed="rId11" cstate="print">
+                      <a:extLst>
+                        <a:ext uri="{28A0092B-C50C-407E-A947-70E740481C1C}">
+                          <a14:useLocalDpi xmlns:a14="http://schemas.microsoft.com/office/drawing/2010/main" val="0"/>
+                        </a:ext>
+                      </a:extLst>
+                    </a:blip>
+                    <a:srcRect/>
+                    <a:stretch>
+                      <a:fillRect/>
+                    </a:stretch>
+                  </pic:blipFill>
+                  <pic:spPr bwMode="auto">
+                    <a:xfrm>
+                      <a:off x="0" y="0"/>
+                      <a:ext cx="6105525" cy="3295650"/>
+                    </a:xfrm>
+                    <a:prstGeom prst="rect">
+                      <a:avLst/>
+                    </a:prstGeom>
+                    <a:noFill/>
+                    <a:ln>
+                      <a:noFill/>
+                    </a:ln>
+                  </pic:spPr>
+                </pic:pic>
+              </a:graphicData>
+            </a:graphic>
+          </wp:inline>
+        </w:drawing>
+      </w:r>
+    </w:p>
+    <w:p>
+      <w:r>
+        <w:t xml:space="preserve">Schermata 13: mostra il </w:t>
+      </w:r>
+      <w:proofErr w:type="spellStart"/>
+      <w:r>
+        <w:t>form</w:t>
+      </w:r>
+      <w:proofErr w:type="spellEnd"/>
+      <w:r>
+        <w:t xml:space="preserve"> della schermata 6</w:t>
+      </w:r>
+      <w:r>
+        <w:t xml:space="preserve"> (inserimento nuova ricetta)</w:t>
+      </w:r>
+      <w:r>
+        <w:t>, dopo essere stato compilato.</w:t>
+      </w:r>
+    </w:p>
+    <w:p/>
+    <w:p>
+      <w:pPr>
+        <w:pStyle w:val="Titolo2"/>
+      </w:pPr>
+      <w:bookmarkStart w:id="16" w:name="_Toc4592722"/>
+      <w:r>
+        <w:lastRenderedPageBreak/>
+        <w:t xml:space="preserve">Low-fidelity </w:t>
+      </w:r>
+      <w:proofErr w:type="spellStart"/>
+      <w:r>
         <w:t>prototype</w:t>
       </w:r>
       <w:proofErr w:type="spellEnd"/>
       <w:r>
-        <w:t xml:space="preserve"> (Luca Pellizzari)</w:t>
-      </w:r>
-      <w:bookmarkEnd w:id="14"/>
+        <w:t xml:space="preserve"> (Luca </w:t>
+      </w:r>
+      <w:proofErr w:type="spellStart"/>
+      <w:r>
+        <w:t>Pussini</w:t>
+      </w:r>
+      <w:proofErr w:type="spellEnd"/>
+      <w:r>
+        <w:t>)</w:t>
+      </w:r>
+      <w:bookmarkEnd w:id="16"/>
     </w:p>
     <w:p/>
     <w:p>
-      <w:r>
-        <w:t xml:space="preserve">Schermata 1: </w:t>
-      </w:r>
-      <w:r>
-        <w:t xml:space="preserve">mostra la home page dell’applicazione: </w:t>
-      </w:r>
-      <w:r>
-        <w:t xml:space="preserve">in alto il nome dell’applicazione, successivamente abbiamo una </w:t>
+      <w:pPr>
+        <w:pStyle w:val="Titolo2"/>
+      </w:pPr>
+      <w:bookmarkStart w:id="17" w:name="_Toc4592723"/>
+      <w:r>
+        <w:t xml:space="preserve">Low-fidelity </w:t>
       </w:r>
       <w:proofErr w:type="spellStart"/>
       <w:r>
-        <w:t>springboard</w:t>
+        <w:t>prototype</w:t>
       </w:r>
       <w:proofErr w:type="spellEnd"/>
       <w:r>
-        <w:t xml:space="preserve"> che mette a disposizione quattro pulsanti: il primo in alto è l’immagine di una ricetta, da questa è possibile tramite </w:t>
+        <w:t xml:space="preserve"> (versione condivisa</w:t>
+      </w:r>
+      <w:r>
+        <w:t xml:space="preserve"> numero 1</w:t>
+      </w:r>
+      <w:r>
+        <w:t>)</w:t>
+      </w:r>
+      <w:bookmarkEnd w:id="17"/>
+    </w:p>
+    <w:p>
+      <w:r>
+        <w:t xml:space="preserve">Prima di scegliere il prototipo </w:t>
+      </w:r>
+      <w:r>
+        <w:t>condiviso</w:t>
+      </w:r>
+      <w:r>
+        <w:t xml:space="preserve"> (ovvero quello su cui verranno effettuati i test con gli utenti) c’è stata una fase di presentazione ed analisi delle proposte portate dai membri del gruppo. Ogni membro del gruppo ha mostrato e descritto le varie schermate che aveva preparato e ha descritto una possibile successione di schermate per eseguire i vari task messi a disposizione dall’applicazione. Nelle sezioni che presentano le versioni individuali del low-fidelity </w:t>
       </w:r>
       <w:proofErr w:type="spellStart"/>
       <w:r>
-        <w:t>swiping</w:t>
+        <w:t>prototype</w:t>
       </w:r>
       <w:proofErr w:type="spellEnd"/>
       <w:r>
-        <w:t xml:space="preserve"> passare alle ricette successive disponibili in questa selezione di ricette (ad esempio potrebbero essere le ricette salvate da più utenti). Cliccando su una delle immagini nella selezione si va alla schermata 2 che mostra i dettagli della ricetta corrispondente.</w:t>
-      </w:r>
-      <w:r>
-        <w:t xml:space="preserve"> In basso abbiamo le altre tre funzionalità messe a disposizione dall’applicazione: la ricerca di una ricetta (che è probabilmente la funzionalità più importante), l’elenco delle ricette salvate e la possibilità di creare una nuova ricetta. Cliccando su “Cerca ricetta” si passa alla schermata 5, cliccando su “Ricette salvate” si passa alla schermata 4, cliccando su “Nuova ricetta” si passa alla schermata 6.</w:t>
-      </w:r>
-    </w:p>
-    <w:p>
-      <w:r>
-        <w:t>Schermata 2: mostra i dettagli di una ricetta: in alto il nome, poi la foto seguita dalla lista degli ingredienti e dal metodo di preparazione (tramite scrolling si può scendere nella pagina e passare alla schermata 3).</w:t>
-      </w:r>
-    </w:p>
-    <w:p>
-      <w:r>
-        <w:t>Schermata 3: è la prosecuzione verso il basso della schermata 2.</w:t>
-      </w:r>
-    </w:p>
-    <w:p>
-      <w:r>
-        <w:t>Schermata 4: mostra l’elenco delle ricette salvate visualizzando un’anteprima per ogni ricetta con nome del piatto, eventuale foto e tempo di preparazione.</w:t>
-      </w:r>
-    </w:p>
-    <w:p>
-      <w:r>
-        <w:t xml:space="preserve">Schermata 5: mostra il </w:t>
+        <w:t xml:space="preserve"> sono descritte brevemente le varie schermate e i modi che permettono di passare da </w:t>
+      </w:r>
+      <w:r>
+        <w:t xml:space="preserve">una schermata alla successiva. </w:t>
+      </w:r>
+    </w:p>
+    <w:p>
+      <w:r>
+        <w:t>P</w:t>
+      </w:r>
+      <w:r>
+        <w:t>er ottenere la versione condivisa si è scelto di partire da una delle due proposte a cui, dopo una discussione fra i membri del gruppo, sono state effettuate una serie di modifiche.</w:t>
+      </w:r>
+      <w:r>
+        <w:t xml:space="preserve"> Ci sono ancora alcuni aspetti su cui i membri del gruppo non sono completamente d’accordo, quindi è stato deciso di proporre all’utente design alternativi per alcune schermate per capire quale può essere il design più chiaro e semplice da utilizzare.</w:t>
+      </w:r>
+      <w:r>
+        <w:t xml:space="preserve"> In particola</w:t>
+      </w:r>
+      <w:r>
+        <w:t>re, sono stati creati dei design alternativi per le seguenti schermate:</w:t>
+      </w:r>
+    </w:p>
+    <w:p>
+      <w:pPr>
+        <w:pStyle w:val="Paragrafoelenco"/>
+        <w:numPr>
+          <w:ilvl w:val="0"/>
+          <w:numId w:val="1"/>
+        </w:numPr>
+      </w:pPr>
+      <w:r>
+        <w:t xml:space="preserve">La schermata home dell’applicazione: va deciso se mostrare una </w:t>
       </w:r>
       <w:proofErr w:type="spellStart"/>
       <w:r>
-        <w:t>form</w:t>
+        <w:t>gallery</w:t>
       </w:r>
       <w:proofErr w:type="spellEnd"/>
       <w:r>
-        <w:t xml:space="preserve"> per effettuare una ricerca fra le ricette. Osservazione: non è necessario riempire tutti i campi del </w:t>
+        <w:t xml:space="preserve"> con le foto di tutte le ricette (non raggruppate) oppure se mostrare una </w:t>
       </w:r>
       <w:proofErr w:type="spellStart"/>
       <w:r>
-        <w:t>form</w:t>
+        <w:t>gallery</w:t>
       </w:r>
       <w:proofErr w:type="spellEnd"/>
       <w:r>
-        <w:t>, è sufficiente riempirne almeno uno per poter effettuare la ricerca.</w:t>
-      </w:r>
-    </w:p>
-    <w:p>
-      <w:r>
-        <w:t>Schermata 6</w:t>
-      </w:r>
-      <w:r>
-        <w:t xml:space="preserve">: mostra il </w:t>
-      </w:r>
-      <w:proofErr w:type="spellStart"/>
-      <w:r>
-        <w:t>form</w:t>
-      </w:r>
-      <w:proofErr w:type="spellEnd"/>
-      <w:r>
-        <w:t xml:space="preserve"> per inserire una nuova ricetta.</w:t>
-      </w:r>
-    </w:p>
-    <w:p>
-      <w:r>
-        <w:t xml:space="preserve">Schermata 7: mostra la home page dell’applicazione dopo aver effettuato uno </w:t>
-      </w:r>
-      <w:proofErr w:type="spellStart"/>
-      <w:r>
-        <w:t>swipe</w:t>
-      </w:r>
-      <w:proofErr w:type="spellEnd"/>
-      <w:r>
-        <w:t xml:space="preserve"> verso sinistra.</w:t>
-      </w:r>
-    </w:p>
-    <w:p>
-      <w:r>
-        <w:t>Schermata 8: mostra l’effetto del clic sul tasto che mostra le applicazioni aperte da una delle schermate dell’applicazione.</w:t>
-      </w:r>
-    </w:p>
-    <w:p>
-      <w:r>
-        <w:t>Schermata 9: mostra l’effetto del clic sul tasto “home” del dispositivo.</w:t>
-      </w:r>
-    </w:p>
-    <w:p>
-      <w:r>
-        <w:t xml:space="preserve">Schermata 10: mostra una tastiera che attende la digitazione da parte dell’utente. Si può arrivare in questa schermata dalle schermate con i </w:t>
-      </w:r>
-      <w:proofErr w:type="spellStart"/>
-      <w:r>
-        <w:t>form</w:t>
-      </w:r>
-      <w:proofErr w:type="spellEnd"/>
-      <w:r>
-        <w:t xml:space="preserve"> (5 e 6) facendo clic per inserire il valore di uno dei campi di testo richiesti nel </w:t>
-      </w:r>
-      <w:proofErr w:type="spellStart"/>
-      <w:r>
-        <w:t>form</w:t>
-      </w:r>
-      <w:proofErr w:type="spellEnd"/>
+        <w:t xml:space="preserve"> divisa in sezioni in base al tipo di portata quindi antipasti, primi, secondi, dolci</w:t>
+      </w:r>
+      <w:r>
+        <w:t>;</w:t>
+      </w:r>
+    </w:p>
+    <w:p>
+      <w:pPr>
+        <w:pStyle w:val="Paragrafoelenco"/>
+        <w:numPr>
+          <w:ilvl w:val="0"/>
+          <w:numId w:val="1"/>
+        </w:numPr>
+      </w:pPr>
+      <w:r>
+        <w:t>La schermata che mostra i dettagli di una ricetta: bisogna decidere se inserire gli ingredienti del prodotto nel formato: quantità</w:t>
+      </w:r>
+      <w:r>
+        <w:t>,</w:t>
+      </w:r>
+      <w:r>
+        <w:t xml:space="preserve"> nome ingrediente come ad esempio: “100g burro” oppure nel formato nome ingrediente</w:t>
+      </w:r>
+      <w:r>
+        <w:t>,</w:t>
+      </w:r>
+      <w:r>
+        <w:t xml:space="preserve"> quantità come ad esempio: “burro 100g”</w:t>
+      </w:r>
       <w:r>
         <w:t>.</w:t>
-      </w:r>
-    </w:p>
-    <w:p>
-      <w:r>
-        <w:t xml:space="preserve">Schermata 11: mostra l’esito che si ottiene dopo aver compilato il </w:t>
-      </w:r>
-      <w:proofErr w:type="spellStart"/>
-      <w:r>
-        <w:t>form</w:t>
-      </w:r>
-      <w:proofErr w:type="spellEnd"/>
-      <w:r>
-        <w:t xml:space="preserve"> (schermata 12).</w:t>
-      </w:r>
-    </w:p>
-    <w:p>
-      <w:r>
-        <w:lastRenderedPageBreak/>
-        <w:t xml:space="preserve">Schermata 12: mostra il </w:t>
-      </w:r>
-      <w:proofErr w:type="spellStart"/>
-      <w:r>
-        <w:t>form</w:t>
-      </w:r>
-      <w:proofErr w:type="spellEnd"/>
-      <w:r>
-        <w:t xml:space="preserve"> della schermata 5, dopo essere stato compilato.</w:t>
-      </w:r>
-    </w:p>
-    <w:p>
-      <w:r>
-        <w:t xml:space="preserve">Schermata 13: mostra il </w:t>
-      </w:r>
-      <w:proofErr w:type="spellStart"/>
-      <w:r>
-        <w:t>form</w:t>
-      </w:r>
-      <w:proofErr w:type="spellEnd"/>
-      <w:r>
-        <w:t xml:space="preserve"> della schermata 6, dopo essere stato compilato.</w:t>
-      </w:r>
-    </w:p>
-    <w:p>
-      <w:pPr>
-        <w:pStyle w:val="Titolo2"/>
-      </w:pPr>
-      <w:bookmarkStart w:id="15" w:name="_Toc4492860"/>
-      <w:proofErr w:type="spellStart"/>
-      <w:r>
-        <w:t>Low</w:t>
-      </w:r>
-      <w:proofErr w:type="spellEnd"/>
-      <w:r>
-        <w:t xml:space="preserve">-fidelity </w:t>
-      </w:r>
-      <w:proofErr w:type="spellStart"/>
-      <w:r>
-        <w:t>prototype</w:t>
-      </w:r>
-      <w:proofErr w:type="spellEnd"/>
-      <w:r>
-        <w:t xml:space="preserve"> (Luca </w:t>
-      </w:r>
-      <w:proofErr w:type="spellStart"/>
-      <w:r>
-        <w:t>Pussini</w:t>
-      </w:r>
-      <w:proofErr w:type="spellEnd"/>
-      <w:r>
-        <w:t>)</w:t>
-      </w:r>
-      <w:bookmarkEnd w:id="15"/>
-    </w:p>
-    <w:p/>
-    <w:p>
-      <w:pPr>
-        <w:pStyle w:val="Titolo2"/>
-      </w:pPr>
-      <w:bookmarkStart w:id="16" w:name="_Toc4492861"/>
-      <w:proofErr w:type="spellStart"/>
-      <w:r>
-        <w:t>Low</w:t>
-      </w:r>
-      <w:proofErr w:type="spellEnd"/>
-      <w:r>
-        <w:t xml:space="preserve">-fidelity </w:t>
-      </w:r>
-      <w:proofErr w:type="spellStart"/>
-      <w:r>
-        <w:t>prototype</w:t>
-      </w:r>
-      <w:bookmarkEnd w:id="16"/>
-      <w:proofErr w:type="spellEnd"/>
-    </w:p>
-    <w:p>
-      <w:r>
-        <w:t xml:space="preserve">Prima di scegliere il prototipo </w:t>
-      </w:r>
-      <w:r>
-        <w:t>condiviso</w:t>
-      </w:r>
-      <w:r>
-        <w:t xml:space="preserve"> (ovvero quello su cui verranno effettuati i test con gli utenti) c’è stata una fase di presentazione ed analisi delle proposte portate dai membri del gruppo. Ogni membro del gruppo ha mostrato e descritto le varie schermate che aveva preparato e ha descritto una possibile successione di schermate per eseguire i vari task messi a disposizione dall’applicazione. Nelle sezioni che presentano le versioni individuali del </w:t>
-      </w:r>
-      <w:proofErr w:type="spellStart"/>
-      <w:r>
-        <w:t>low</w:t>
-      </w:r>
-      <w:proofErr w:type="spellEnd"/>
-      <w:r>
-        <w:t xml:space="preserve">-fidelity </w:t>
-      </w:r>
-      <w:proofErr w:type="spellStart"/>
-      <w:r>
-        <w:t>prototype</w:t>
-      </w:r>
-      <w:proofErr w:type="spellEnd"/>
-      <w:r>
-        <w:t xml:space="preserve"> sono descritte brevemente le varie schermate e i modi che permettono di passare da </w:t>
-      </w:r>
-      <w:r>
-        <w:t xml:space="preserve">una schermata alla successiva. </w:t>
-      </w:r>
-    </w:p>
-    <w:p>
-      <w:r>
-        <w:t>P</w:t>
-      </w:r>
-      <w:r>
-        <w:t>er ottenere la versione condivisa si è scelto di partire da una delle due proposte a cui, dopo una discussione fra i membri del gruppo, sono state effettuate una serie di modifiche.</w:t>
-      </w:r>
-      <w:r>
-        <w:t xml:space="preserve"> Ci sono ancora alcuni aspetti su cui i membri del gruppo non sono completamente d’accordo, quindi è stato deciso di proporre all’utente design alternativi per alcune schermate per capire quale può essere il design più chiaro e semplice da utilizzare.</w:t>
       </w:r>
     </w:p>
     <w:p/>
@@ -2647,7 +3029,7 @@
 </file>
 
 <file path=word/numbering.xml><?xml version="1.0" encoding="utf-8"?>
-<w:numbering xmlns:wpc="http://schemas.microsoft.com/office/word/2010/wordprocessingCanvas" xmlns:cx="http://schemas.microsoft.com/office/drawing/2014/chartex" xmlns:cx1="http://schemas.microsoft.com/office/drawing/2015/9/8/chartex" xmlns:mc="http://schemas.openxmlformats.org/markup-compatibility/2006" xmlns:o="urn:schemas-microsoft-com:office:office" xmlns:r="http://schemas.openxmlformats.org/officeDocument/2006/relationships" xmlns:m="http://schemas.openxmlformats.org/officeDocument/2006/math" xmlns:v="urn:schemas-microsoft-com:vml" xmlns:wp14="http://schemas.microsoft.com/office/word/2010/wordprocessingDrawing" xmlns:wp="http://schemas.openxmlformats.org/drawingml/2006/wordprocessingDrawing" xmlns:w10="urn:schemas-microsoft-com:office:word" xmlns:w="http://schemas.openxmlformats.org/wordprocessingml/2006/main" xmlns:w14="http://schemas.microsoft.com/office/word/2010/wordml" xmlns:w15="http://schemas.microsoft.com/office/word/2012/wordml" xmlns:w16se="http://schemas.microsoft.com/office/word/2015/wordml/symex" xmlns:wpg="http://schemas.microsoft.com/office/word/2010/wordprocessingGroup" xmlns:wpi="http://schemas.microsoft.com/office/word/2010/wordprocessingInk" xmlns:wne="http://schemas.microsoft.com/office/word/2006/wordml" xmlns:wps="http://schemas.microsoft.com/office/word/2010/wordprocessingShape" mc:Ignorable="w14 w15 w16se wp14">
+<w:numbering xmlns:wpc="http://schemas.microsoft.com/office/word/2010/wordprocessingCanvas" xmlns:cx="http://schemas.microsoft.com/office/drawing/2014/chartex" xmlns:cx1="http://schemas.microsoft.com/office/drawing/2015/9/8/chartex" xmlns:cx2="http://schemas.microsoft.com/office/drawing/2015/10/21/chartex" xmlns:cx3="http://schemas.microsoft.com/office/drawing/2016/5/9/chartex" xmlns:cx4="http://schemas.microsoft.com/office/drawing/2016/5/10/chartex" xmlns:cx5="http://schemas.microsoft.com/office/drawing/2016/5/11/chartex" xmlns:cx6="http://schemas.microsoft.com/office/drawing/2016/5/12/chartex" xmlns:cx7="http://schemas.microsoft.com/office/drawing/2016/5/13/chartex" xmlns:cx8="http://schemas.microsoft.com/office/drawing/2016/5/14/chartex" xmlns:mc="http://schemas.openxmlformats.org/markup-compatibility/2006" xmlns:aink="http://schemas.microsoft.com/office/drawing/2016/ink" xmlns:am3d="http://schemas.microsoft.com/office/drawing/2017/model3d" xmlns:o="urn:schemas-microsoft-com:office:office" xmlns:r="http://schemas.openxmlformats.org/officeDocument/2006/relationships" xmlns:m="http://schemas.openxmlformats.org/officeDocument/2006/math" xmlns:v="urn:schemas-microsoft-com:vml" xmlns:wp14="http://schemas.microsoft.com/office/word/2010/wordprocessingDrawing" xmlns:wp="http://schemas.openxmlformats.org/drawingml/2006/wordprocessingDrawing" xmlns:w10="urn:schemas-microsoft-com:office:word" xmlns:w="http://schemas.openxmlformats.org/wordprocessingml/2006/main" xmlns:w14="http://schemas.microsoft.com/office/word/2010/wordml" xmlns:w15="http://schemas.microsoft.com/office/word/2012/wordml" xmlns:w16cid="http://schemas.microsoft.com/office/word/2016/wordml/cid" xmlns:w16se="http://schemas.microsoft.com/office/word/2015/wordml/symex" xmlns:wpg="http://schemas.microsoft.com/office/word/2010/wordprocessingGroup" xmlns:wpi="http://schemas.microsoft.com/office/word/2010/wordprocessingInk" xmlns:wne="http://schemas.microsoft.com/office/word/2006/wordml" xmlns:wps="http://schemas.microsoft.com/office/word/2010/wordprocessingShape" mc:Ignorable="w14 w15 w16se w16cid wp14">
   <w:abstractNum w:abstractNumId="0" w15:restartNumberingAfterBreak="0">
     <w:nsid w:val="05BA5CA8"/>
     <w:multiLevelType w:val="hybridMultilevel"/>
@@ -2882,7 +3264,7 @@
 </file>
 
 <file path=word/styles.xml><?xml version="1.0" encoding="utf-8"?>
-<w:styles xmlns:mc="http://schemas.openxmlformats.org/markup-compatibility/2006" xmlns:r="http://schemas.openxmlformats.org/officeDocument/2006/relationships" xmlns:w="http://schemas.openxmlformats.org/wordprocessingml/2006/main" xmlns:w14="http://schemas.microsoft.com/office/word/2010/wordml" xmlns:w15="http://schemas.microsoft.com/office/word/2012/wordml" xmlns:w16se="http://schemas.microsoft.com/office/word/2015/wordml/symex" mc:Ignorable="w14 w15 w16se">
+<w:styles xmlns:mc="http://schemas.openxmlformats.org/markup-compatibility/2006" xmlns:r="http://schemas.openxmlformats.org/officeDocument/2006/relationships" xmlns:w="http://schemas.openxmlformats.org/wordprocessingml/2006/main" xmlns:w14="http://schemas.microsoft.com/office/word/2010/wordml" xmlns:w15="http://schemas.microsoft.com/office/word/2012/wordml" xmlns:w16cid="http://schemas.microsoft.com/office/word/2016/wordml/cid" xmlns:w16se="http://schemas.microsoft.com/office/word/2015/wordml/symex" mc:Ignorable="w14 w15 w16se w16cid">
   <w:docDefaults>
     <w:rPrDefault>
       <w:rPr>
@@ -2898,7 +3280,7 @@
       </w:pPr>
     </w:pPrDefault>
   </w:docDefaults>
-  <w:latentStyles w:defLockedState="0" w:defUIPriority="99" w:defSemiHidden="0" w:defUnhideWhenUsed="0" w:defQFormat="0" w:count="371">
+  <w:latentStyles w:defLockedState="0" w:defUIPriority="99" w:defSemiHidden="0" w:defUnhideWhenUsed="0" w:defQFormat="0" w:count="375">
     <w:lsdException w:name="Normal" w:uiPriority="0" w:qFormat="1"/>
     <w:lsdException w:name="heading 1" w:uiPriority="9" w:qFormat="1"/>
     <w:lsdException w:name="heading 2" w:semiHidden="1" w:uiPriority="9" w:unhideWhenUsed="1" w:qFormat="1"/>
@@ -3004,7 +3386,6 @@
     <w:lsdException w:name="HTML Sample" w:semiHidden="1" w:unhideWhenUsed="1"/>
     <w:lsdException w:name="HTML Typewriter" w:semiHidden="1" w:unhideWhenUsed="1"/>
     <w:lsdException w:name="HTML Variable" w:semiHidden="1" w:unhideWhenUsed="1"/>
-    <w:lsdException w:name="Normal Table" w:semiHidden="1" w:unhideWhenUsed="1"/>
     <w:lsdException w:name="annotation subject" w:semiHidden="1" w:unhideWhenUsed="1"/>
     <w:lsdException w:name="No List" w:semiHidden="1" w:unhideWhenUsed="1"/>
     <w:lsdException w:name="Outline List 1" w:semiHidden="1" w:unhideWhenUsed="1"/>
@@ -3048,10 +3429,8 @@
     <w:lsdException w:name="Table Elegant" w:semiHidden="1" w:unhideWhenUsed="1"/>
     <w:lsdException w:name="Table Professional" w:semiHidden="1" w:unhideWhenUsed="1"/>
     <w:lsdException w:name="Table Subtle 1" w:semiHidden="1" w:unhideWhenUsed="1"/>
-    <w:lsdException w:name="Table Subtle 2" w:semiHidden="1" w:unhideWhenUsed="1"/>
     <w:lsdException w:name="Table Web 1" w:semiHidden="1" w:unhideWhenUsed="1"/>
     <w:lsdException w:name="Table Web 2" w:semiHidden="1" w:unhideWhenUsed="1"/>
-    <w:lsdException w:name="Table Web 3" w:semiHidden="1" w:unhideWhenUsed="1"/>
     <w:lsdException w:name="Balloon Text" w:semiHidden="1" w:unhideWhenUsed="1"/>
     <w:lsdException w:name="Table Grid" w:uiPriority="39"/>
     <w:lsdException w:name="Table Theme" w:semiHidden="1" w:unhideWhenUsed="1"/>
@@ -3270,6 +3649,10 @@
     <w:lsdException w:name="List Table 5 Dark Accent 6" w:uiPriority="50"/>
     <w:lsdException w:name="List Table 6 Colorful Accent 6" w:uiPriority="51"/>
     <w:lsdException w:name="List Table 7 Colorful Accent 6" w:uiPriority="52"/>
+    <w:lsdException w:name="Mention" w:semiHidden="1" w:unhideWhenUsed="1"/>
+    <w:lsdException w:name="Smart Hyperlink" w:semiHidden="1" w:unhideWhenUsed="1"/>
+    <w:lsdException w:name="Hashtag" w:semiHidden="1" w:unhideWhenUsed="1"/>
+    <w:lsdException w:name="Unresolved Mention" w:semiHidden="1" w:unhideWhenUsed="1"/>
   </w:latentStyles>
   <w:style w:type="paragraph" w:default="1" w:styleId="Normale">
     <w:name w:val="Normal"/>
@@ -3757,7 +4140,7 @@
 </file>
 
 <file path=customXml/itemProps1.xml><?xml version="1.0" encoding="utf-8"?>
-<ds:datastoreItem xmlns:ds="http://schemas.openxmlformats.org/officeDocument/2006/customXml" ds:itemID="{A20A8B4E-B74A-40DA-9F0E-918AC1B5439A}">
+<ds:datastoreItem xmlns:ds="http://schemas.openxmlformats.org/officeDocument/2006/customXml" ds:itemID="{96A1E24C-6959-415F-A8B0-ABF2250E835D}">
   <ds:schemaRefs>
     <ds:schemaRef ds:uri="http://schemas.openxmlformats.org/officeDocument/2006/bibliography"/>
   </ds:schemaRefs>

</xml_diff>